<commit_message>
mise ) jour de ce petit doc
</commit_message>
<xml_diff>
--- a/notes de travail/Notes sur le musée de l homme v02.docx
+++ b/notes de travail/Notes sur le musée de l homme v02.docx
@@ -1,502 +1,1057 @@
 
 <file path=word/document.xml><?xml version="1.0" encoding="utf-8"?>
-<w:document xmlns:wpc="http://schemas.microsoft.com/office/word/2010/wordprocessingCanvas" xmlns:mo="http://schemas.microsoft.com/office/mac/office/2008/main" xmlns:mc="http://schemas.openxmlformats.org/markup-compatibility/2006" xmlns:mv="urn:schemas-microsoft-com:mac:vml" xmlns:o="urn:schemas-microsoft-com:office:office" xmlns:r="http://schemas.openxmlformats.org/officeDocument/2006/relationships" xmlns:m="http://schemas.openxmlformats.org/officeDocument/2006/math" xmlns:v="urn:schemas-microsoft-com:vml" xmlns:wp14="http://schemas.microsoft.com/office/word/2010/wordprocessingDrawing" xmlns:wp="http://schemas.openxmlformats.org/drawingml/2006/wordprocessingDrawing" xmlns:w10="urn:schemas-microsoft-com:office:word" xmlns:w="http://schemas.openxmlformats.org/wordprocessingml/2006/main" xmlns:w14="http://schemas.microsoft.com/office/word/2010/wordml" xmlns:wpg="http://schemas.microsoft.com/office/word/2010/wordprocessingGroup" xmlns:wpi="http://schemas.microsoft.com/office/word/2010/wordprocessingInk" xmlns:wne="http://schemas.microsoft.com/office/word/2006/wordml" xmlns:wps="http://schemas.microsoft.com/office/word/2010/wordprocessingShape" mc:Ignorable="w14 wp14">
+<w:document xmlns:wpc="http://schemas.microsoft.com/office/word/2010/wordprocessingCanvas" xmlns:mc="http://schemas.openxmlformats.org/markup-compatibility/2006" xmlns:o="urn:schemas-microsoft-com:office:office" xmlns:r="http://schemas.openxmlformats.org/officeDocument/2006/relationships" xmlns:m="http://schemas.openxmlformats.org/officeDocument/2006/math" xmlns:v="urn:schemas-microsoft-com:vml" xmlns:wp14="http://schemas.microsoft.com/office/word/2010/wordprocessingDrawing" xmlns:wp="http://schemas.openxmlformats.org/drawingml/2006/wordprocessingDrawing" xmlns:w10="urn:schemas-microsoft-com:office:word" xmlns:w="http://schemas.openxmlformats.org/wordprocessingml/2006/main" xmlns:w14="http://schemas.microsoft.com/office/word/2010/wordml" xmlns:wpg="http://schemas.microsoft.com/office/word/2010/wordprocessingGroup" xmlns:wpi="http://schemas.microsoft.com/office/word/2010/wordprocessingInk" xmlns:wne="http://schemas.microsoft.com/office/word/2006/wordml" xmlns:wps="http://schemas.microsoft.com/office/word/2010/wordprocessingShape" mc:Ignorable="w14 wp14">
   <w:body>
     <w:p>
-      <w:r>
+      <w:pPr>
+        <w:spacing w:line="480" w:lineRule="auto"/>
+        <w:rPr>
+          <w:rFonts w:ascii="Arial" w:hAnsi="Arial" w:cs="Arial"/>
+        </w:rPr>
+      </w:pPr>
+      <w:r>
+        <w:rPr>
+          <w:rFonts w:ascii="Arial" w:hAnsi="Arial" w:cs="Arial"/>
+        </w:rPr>
         <w:t xml:space="preserve">Paris accueille </w:t>
       </w:r>
       <w:r>
+        <w:rPr>
+          <w:rFonts w:ascii="Arial" w:hAnsi="Arial" w:cs="Arial"/>
+        </w:rPr>
         <w:t>f</w:t>
       </w:r>
       <w:r>
+        <w:rPr>
+          <w:rFonts w:ascii="Arial" w:hAnsi="Arial" w:cs="Arial"/>
+        </w:rPr>
         <w:t>ace à la tour E</w:t>
       </w:r>
       <w:r>
+        <w:rPr>
+          <w:rFonts w:ascii="Arial" w:hAnsi="Arial" w:cs="Arial"/>
+        </w:rPr>
         <w:t>i</w:t>
       </w:r>
       <w:r>
+        <w:rPr>
+          <w:rFonts w:ascii="Arial" w:hAnsi="Arial" w:cs="Arial"/>
+        </w:rPr>
         <w:t>ffel, étiré</w:t>
       </w:r>
       <w:r>
+        <w:rPr>
+          <w:rFonts w:ascii="Arial" w:hAnsi="Arial" w:cs="Arial"/>
+        </w:rPr>
         <w:t xml:space="preserve"> sur la colline du Trocadéro, le Palais de Chaillot</w:t>
       </w:r>
       <w:r>
+        <w:rPr>
+          <w:rFonts w:ascii="Arial" w:hAnsi="Arial" w:cs="Arial"/>
+        </w:rPr>
         <w:t>.</w:t>
       </w:r>
       <w:r>
+        <w:rPr>
+          <w:rFonts w:ascii="Arial" w:hAnsi="Arial" w:cs="Arial"/>
+        </w:rPr>
         <w:t xml:space="preserve"> </w:t>
       </w:r>
       <w:r>
+        <w:rPr>
+          <w:rFonts w:ascii="Arial" w:hAnsi="Arial" w:cs="Arial"/>
+        </w:rPr>
         <w:t>C’est une architecture d’inspiration</w:t>
       </w:r>
       <w:r>
+        <w:rPr>
+          <w:rFonts w:ascii="Arial" w:hAnsi="Arial" w:cs="Arial"/>
+        </w:rPr>
         <w:t xml:space="preserve"> fascist</w:t>
       </w:r>
       <w:r>
+        <w:rPr>
+          <w:rFonts w:ascii="Arial" w:hAnsi="Arial" w:cs="Arial"/>
+        </w:rPr>
         <w:t>e</w:t>
       </w:r>
       <w:r>
+        <w:rPr>
+          <w:rFonts w:ascii="Arial" w:hAnsi="Arial" w:cs="Arial"/>
+        </w:rPr>
         <w:t>.</w:t>
       </w:r>
       <w:r>
+        <w:rPr>
+          <w:rFonts w:ascii="Arial" w:hAnsi="Arial" w:cs="Arial"/>
+        </w:rPr>
         <w:t xml:space="preserve"> C</w:t>
       </w:r>
       <w:r>
+        <w:rPr>
+          <w:rFonts w:ascii="Arial" w:hAnsi="Arial" w:cs="Arial"/>
+        </w:rPr>
         <w:t xml:space="preserve">’est </w:t>
       </w:r>
       <w:r>
+        <w:rPr>
+          <w:rFonts w:ascii="Arial" w:hAnsi="Arial" w:cs="Arial"/>
+        </w:rPr>
         <w:t>donc</w:t>
       </w:r>
       <w:r>
+        <w:rPr>
+          <w:rFonts w:ascii="Arial" w:hAnsi="Arial" w:cs="Arial"/>
+        </w:rPr>
         <w:tab/>
         <w:t xml:space="preserve">avec joie que l’on </w:t>
       </w:r>
       <w:r>
+        <w:rPr>
+          <w:rFonts w:ascii="Arial" w:hAnsi="Arial" w:cs="Arial"/>
+        </w:rPr>
         <w:t>salue</w:t>
       </w:r>
       <w:r>
+        <w:rPr>
+          <w:rFonts w:ascii="Arial" w:hAnsi="Arial" w:cs="Arial"/>
+        </w:rPr>
         <w:t xml:space="preserve"> </w:t>
       </w:r>
       <w:r>
+        <w:rPr>
+          <w:rFonts w:ascii="Arial" w:hAnsi="Arial" w:cs="Arial"/>
+        </w:rPr>
         <w:t xml:space="preserve">le </w:t>
       </w:r>
       <w:r>
+        <w:rPr>
+          <w:rFonts w:ascii="Arial" w:hAnsi="Arial" w:cs="Arial"/>
+        </w:rPr>
         <w:t xml:space="preserve">nouveau </w:t>
       </w:r>
-      <w:proofErr w:type="gramStart"/>
-      <w:r>
-        <w:t>musée</w:t>
-      </w:r>
-      <w:proofErr w:type="gramEnd"/>
-      <w:r>
-        <w:t xml:space="preserve"> de l’homme</w:t>
-      </w:r>
-      <w:r>
+      <w:r>
+        <w:rPr>
+          <w:rFonts w:ascii="Arial" w:hAnsi="Arial" w:cs="Arial"/>
+        </w:rPr>
+        <w:t>musée de l’homme</w:t>
+      </w:r>
+      <w:r>
+        <w:rPr>
+          <w:rFonts w:ascii="Arial" w:hAnsi="Arial" w:cs="Arial"/>
+        </w:rPr>
         <w:t>, symbole antifasciste</w:t>
       </w:r>
       <w:r>
+        <w:rPr>
+          <w:rFonts w:ascii="Arial" w:hAnsi="Arial" w:cs="Arial"/>
+        </w:rPr>
         <w:t>, qui est</w:t>
       </w:r>
       <w:r>
+        <w:rPr>
+          <w:rFonts w:ascii="Arial" w:hAnsi="Arial" w:cs="Arial"/>
+        </w:rPr>
         <w:t xml:space="preserve"> </w:t>
       </w:r>
       <w:r>
+        <w:rPr>
+          <w:rFonts w:ascii="Arial" w:hAnsi="Arial" w:cs="Arial"/>
+        </w:rPr>
         <w:t xml:space="preserve">aménagé avec </w:t>
       </w:r>
       <w:r>
+        <w:rPr>
+          <w:rFonts w:ascii="Arial" w:hAnsi="Arial" w:cs="Arial"/>
+        </w:rPr>
         <w:t>beaucoup de</w:t>
       </w:r>
       <w:r>
+        <w:rPr>
+          <w:rFonts w:ascii="Arial" w:hAnsi="Arial" w:cs="Arial"/>
+        </w:rPr>
         <w:t xml:space="preserve"> </w:t>
       </w:r>
       <w:r>
+        <w:rPr>
+          <w:rFonts w:ascii="Arial" w:hAnsi="Arial" w:cs="Arial"/>
+        </w:rPr>
         <w:t>brio.</w:t>
       </w:r>
     </w:p>
-    <w:p/>
-    <w:p>
-      <w:r>
-        <w:t>L</w:t>
-      </w:r>
-      <w:r>
-        <w:t>e</w:t>
-      </w:r>
-      <w:r>
-        <w:t xml:space="preserve"> symbole est lourd en effet. Un</w:t>
-      </w:r>
-      <w:r>
-        <w:t xml:space="preserve"> </w:t>
-      </w:r>
-      <w:r>
-        <w:t xml:space="preserve">but de ce </w:t>
-      </w:r>
-      <w:r>
-        <w:t>musée</w:t>
-      </w:r>
-      <w:r>
-        <w:t xml:space="preserve"> </w:t>
-      </w:r>
-      <w:r>
-        <w:t xml:space="preserve">est de </w:t>
-      </w:r>
-      <w:r>
-        <w:t>démontre</w:t>
-      </w:r>
-      <w:r>
-        <w:t>r</w:t>
-      </w:r>
-      <w:r>
-        <w:t xml:space="preserve"> qu’il n’y </w:t>
-      </w:r>
-      <w:r>
-        <w:t xml:space="preserve">a </w:t>
-      </w:r>
-      <w:r>
-        <w:t>pas de supériorité entre les</w:t>
-      </w:r>
-      <w:r>
-        <w:t xml:space="preserve"> races</w:t>
-      </w:r>
-      <w:r>
-        <w:t>, voir</w:t>
-      </w:r>
-      <w:r>
-        <w:t xml:space="preserve"> </w:t>
-      </w:r>
-      <w:r>
-        <w:t xml:space="preserve">qu’elles se nourrissent les unes des autres. Il faut parler </w:t>
-      </w:r>
-      <w:r>
-        <w:t xml:space="preserve">ici de la tradition humaniste qui va de Montaigne à </w:t>
-      </w:r>
-      <w:proofErr w:type="spellStart"/>
-      <w:r>
-        <w:t>Levy-Strauss</w:t>
-      </w:r>
-      <w:proofErr w:type="spellEnd"/>
-      <w:r>
-        <w:t xml:space="preserve"> </w:t>
-      </w:r>
-      <w:r>
-        <w:t>mais</w:t>
-      </w:r>
-      <w:r>
-        <w:t xml:space="preserve"> aussi </w:t>
-      </w:r>
-      <w:r>
-        <w:t>d’</w:t>
-      </w:r>
-      <w:r>
-        <w:t xml:space="preserve">Apollinaire </w:t>
-      </w:r>
-      <w:r>
-        <w:t>et</w:t>
-      </w:r>
-      <w:r>
-        <w:t xml:space="preserve"> de Picasso qui allai</w:t>
-      </w:r>
-      <w:r>
-        <w:t>en</w:t>
-      </w:r>
-      <w:r>
-        <w:t xml:space="preserve">t souvent </w:t>
-      </w:r>
-      <w:r>
-        <w:t xml:space="preserve">à l’ancien musée de l’homme : </w:t>
-      </w:r>
-      <w:r>
-        <w:t xml:space="preserve">n’oublions pas que </w:t>
-      </w:r>
-      <w:r>
-        <w:t>cette colline a fécondé l’art moderne</w:t>
-      </w:r>
-      <w:r>
-        <w:t>.</w:t>
-      </w:r>
-    </w:p>
-    <w:p/>
-    <w:p>
-      <w:r>
-        <w:t xml:space="preserve">Comment </w:t>
-      </w:r>
-      <w:r>
-        <w:t xml:space="preserve">réussir un musée anti fasciste dans un bâtiment fasciste </w:t>
-      </w:r>
-      <w:r>
-        <w:t>? Comment aménager un musée à l’échelle humaine</w:t>
-      </w:r>
-      <w:r>
-        <w:t xml:space="preserve"> dans ce vaste boyau qu’est cette </w:t>
-      </w:r>
-      <w:r>
-        <w:t>aile du palais de Chaillot ?</w:t>
-      </w:r>
-    </w:p>
-    <w:p/>
-    <w:p>
-      <w:r>
-        <w:t>Tout d’abord, pour éviter l</w:t>
-      </w:r>
-      <w:r>
-        <w:t xml:space="preserve">es </w:t>
-      </w:r>
-      <w:r>
-        <w:t>visites</w:t>
-      </w:r>
-      <w:r>
-        <w:t xml:space="preserve"> interminables, la partie à gauche en entrant du musée est réservée à la librair</w:t>
-      </w:r>
-      <w:r>
-        <w:t>ie et à l’administration, cela f</w:t>
-      </w:r>
-      <w:r>
-        <w:t xml:space="preserve">era un détour </w:t>
-      </w:r>
-      <w:r>
-        <w:t xml:space="preserve">en moins. </w:t>
-      </w:r>
-    </w:p>
-    <w:p/>
-    <w:p>
-      <w:r>
-        <w:t>En</w:t>
-      </w:r>
-      <w:r>
-        <w:t>suite, pour neutraliser le gros</w:t>
-      </w:r>
-      <w:r>
-        <w:t xml:space="preserve"> volume </w:t>
-      </w:r>
-      <w:r>
-        <w:t xml:space="preserve">en cube </w:t>
-      </w:r>
-      <w:r>
-        <w:t xml:space="preserve">au débouché de l’escalier, plaçons-y le restaurant. Les </w:t>
-      </w:r>
-      <w:r>
-        <w:t xml:space="preserve">serveurs et les </w:t>
-      </w:r>
-      <w:r>
-        <w:t xml:space="preserve">clients de cette cafétéria ne s’en rendent pas compte, mais ce sont eux qui sont chargés d’humaniser le lieu. Sans le savoir, ils sont la première attraction du musée de l’homme. </w:t>
-      </w:r>
-    </w:p>
-    <w:p/>
-    <w:p>
-      <w:r>
-        <w:t xml:space="preserve">Nous arrivons </w:t>
-      </w:r>
-      <w:r>
-        <w:t xml:space="preserve">ensuite </w:t>
-      </w:r>
-      <w:r>
-        <w:t xml:space="preserve">dans le boyau de l’aile. Et là, </w:t>
-      </w:r>
-      <w:r>
-        <w:t>l’espace a été ramené intelligemment à des proportions humaine</w:t>
-      </w:r>
-      <w:r>
-        <w:t>s.</w:t>
-      </w:r>
-      <w:r>
-        <w:t xml:space="preserve"> Il y a pour commencer</w:t>
-      </w:r>
-      <w:r>
-        <w:t xml:space="preserve"> </w:t>
-      </w:r>
-      <w:r>
-        <w:t>la mezzanine. Grâce à elle,</w:t>
-      </w:r>
-      <w:r>
-        <w:t xml:space="preserve"> le plafond est maintenant à une hauteur raisonnable et cela donne un sens à la visite. On va au fond du boyau par le niveau bas et on revient par le niveau haut. Des communications entre les deux niveaux permettent </w:t>
-      </w:r>
-      <w:r>
-        <w:t>d’éviter l’écueil</w:t>
-      </w:r>
-      <w:r>
-        <w:t xml:space="preserve"> </w:t>
-      </w:r>
-      <w:r>
-        <w:t>du</w:t>
-      </w:r>
-      <w:r>
-        <w:t xml:space="preserve"> parcours imposé.  </w:t>
-      </w:r>
-      <w:r>
-        <w:t xml:space="preserve"> </w:t>
-      </w:r>
-    </w:p>
-    <w:p/>
-    <w:p>
-      <w:r>
-        <w:t xml:space="preserve">Il y a </w:t>
-      </w:r>
-      <w:r>
-        <w:t>aussi</w:t>
-      </w:r>
-      <w:r>
-        <w:t xml:space="preserve"> d</w:t>
-      </w:r>
-      <w:r>
-        <w:t xml:space="preserve">es volumes doux, </w:t>
-      </w:r>
-      <w:r>
-        <w:t xml:space="preserve">évidés, </w:t>
-      </w:r>
-      <w:r>
-        <w:t>un peu allongés et variés qui rythment la visite</w:t>
-      </w:r>
-      <w:r>
-        <w:t xml:space="preserve"> et accueillent des ateliers</w:t>
-      </w:r>
-      <w:r>
-        <w:t xml:space="preserve">. </w:t>
-      </w:r>
-      <w:r>
-        <w:t xml:space="preserve">Ces volumes ponctuent l’espace. </w:t>
-      </w:r>
-      <w:r>
-        <w:t>Le regard n’est jamais perdu au fond du boyau ca</w:t>
-      </w:r>
-      <w:r>
-        <w:t>r il to</w:t>
-      </w:r>
-      <w:r>
-        <w:t xml:space="preserve">uche ces volumes ; il n’est jamais cerné </w:t>
-      </w:r>
-      <w:r>
-        <w:t xml:space="preserve">par ces gros galets qui laissent </w:t>
-      </w:r>
-      <w:r>
-        <w:t xml:space="preserve">des </w:t>
-      </w:r>
-      <w:r>
-        <w:t>passages parmi eux ;</w:t>
-      </w:r>
-      <w:r>
-        <w:t xml:space="preserve"> n</w:t>
-      </w:r>
-      <w:r>
-        <w:t>otre vue peut aussi respirer vers le plafond</w:t>
-      </w:r>
-      <w:r>
-        <w:t xml:space="preserve">. </w:t>
-      </w:r>
-    </w:p>
-    <w:p/>
-    <w:p>
-      <w:r>
-        <w:t>Ces volumes servent également à nous préserver de la lumière extérieure qui s’engouffre par les immenses baies vitrées.</w:t>
-      </w:r>
-      <w:r>
-        <w:t xml:space="preserve"> </w:t>
-      </w:r>
-    </w:p>
-    <w:p/>
-    <w:p>
-      <w:r>
-        <w:t>Ces volumes créé des espaces d’exposition accueillant. On le voit tout de suite avec les enfants qui vagabondent naturellement d’un thème à l’autre.</w:t>
-      </w:r>
-      <w:r>
-        <w:t xml:space="preserve"> On ne s’ennuie pas dans ce musée. Chaque élément en appelle un autre. </w:t>
-      </w:r>
-    </w:p>
-    <w:p/>
-    <w:p>
-      <w:r>
-        <w:t xml:space="preserve">A la sortie du boyau, notre esprit est changé. L’on retrouve nos serveurs et clients de la cafétéria, ils sont plus humains qu’il y a une heure. </w:t>
-      </w:r>
-      <w:r>
-        <w:t xml:space="preserve">On se prend à les regarder avec un </w:t>
-      </w:r>
-      <w:r>
-        <w:t xml:space="preserve">nouveau </w:t>
-      </w:r>
-      <w:r>
-        <w:t>regard</w:t>
-      </w:r>
-      <w:r>
-        <w:t>,</w:t>
-      </w:r>
-      <w:r>
-        <w:t xml:space="preserve"> curieux.</w:t>
-      </w:r>
-    </w:p>
-    <w:p/>
-    <w:p>
-      <w:r>
-        <w:t xml:space="preserve">Aménager un musée de l’homme dans le Palais de Chaillot </w:t>
-      </w:r>
-      <w:r>
-        <w:t>nous parait rétrospectivement</w:t>
-      </w:r>
-      <w:r>
-        <w:t xml:space="preserve"> impossible. Le musée de l’architecture qui est dans l’autre aile </w:t>
-      </w:r>
-      <w:r>
-        <w:t>du Palais de Chaill</w:t>
-      </w:r>
-      <w:r>
-        <w:t xml:space="preserve">ot en est la démonstration. Ce dernier </w:t>
-      </w:r>
-      <w:r>
-        <w:t>est tombé dans tous les pièges possibles</w:t>
-      </w:r>
-      <w:r>
-        <w:t>. A</w:t>
-      </w:r>
-      <w:r>
-        <w:t xml:space="preserve">insi, la multiplication des maquettes dans ces volumes surdimensionnés </w:t>
-      </w:r>
-      <w:r>
-        <w:t xml:space="preserve">qui </w:t>
-      </w:r>
-      <w:r>
-        <w:t>désorient</w:t>
-      </w:r>
-      <w:r>
-        <w:t xml:space="preserve">ent nos sens ou les couloirs </w:t>
-      </w:r>
-      <w:r>
-        <w:t xml:space="preserve">inertes </w:t>
-      </w:r>
-      <w:r>
-        <w:t>du dernier étage.</w:t>
-      </w:r>
-    </w:p>
-    <w:p/>
-    <w:p>
-      <w:r>
-        <w:t xml:space="preserve">Le musée de l’homme </w:t>
-      </w:r>
-      <w:r>
-        <w:t xml:space="preserve">est donc une </w:t>
-      </w:r>
-      <w:r>
-        <w:t xml:space="preserve">belle </w:t>
-      </w:r>
-      <w:r>
-        <w:t>réussit</w:t>
-      </w:r>
-      <w:r>
-        <w:t xml:space="preserve">e. </w:t>
-      </w:r>
-      <w:r>
-        <w:t>Nous observons dans ce boyau une vic</w:t>
-      </w:r>
-      <w:r>
-        <w:t xml:space="preserve">toire d’une architecture humaniste face à une </w:t>
-      </w:r>
-      <w:r>
-        <w:t>architecture fasciste.</w:t>
-      </w:r>
-      <w:r>
-        <w:t xml:space="preserve"> </w:t>
-      </w:r>
-      <w:r>
-        <w:t>C’est d’autant plus vrai que c</w:t>
-      </w:r>
-      <w:r>
-        <w:t xml:space="preserve">e symbole </w:t>
-      </w:r>
-      <w:r>
-        <w:t>humaniste aiguise</w:t>
-      </w:r>
-      <w:r>
-        <w:t xml:space="preserve"> </w:t>
-      </w:r>
-      <w:r>
-        <w:t>volon</w:t>
-      </w:r>
+    <w:p>
+      <w:pPr>
+        <w:spacing w:line="480" w:lineRule="auto"/>
+        <w:rPr>
+          <w:rFonts w:ascii="Arial" w:hAnsi="Arial" w:cs="Arial"/>
+        </w:rPr>
+      </w:pPr>
       <w:bookmarkStart w:id="0" w:name="_GoBack"/>
       <w:bookmarkEnd w:id="0"/>
-      <w:r>
-        <w:t>tiers</w:t>
-      </w:r>
-      <w:r>
+    </w:p>
+    <w:p>
+      <w:pPr>
+        <w:spacing w:line="480" w:lineRule="auto"/>
+        <w:rPr>
+          <w:rFonts w:ascii="Arial" w:hAnsi="Arial" w:cs="Arial"/>
+        </w:rPr>
+      </w:pPr>
+      <w:r>
+        <w:rPr>
+          <w:rFonts w:ascii="Arial" w:hAnsi="Arial" w:cs="Arial"/>
+        </w:rPr>
+        <w:t>L</w:t>
+      </w:r>
+      <w:r>
+        <w:rPr>
+          <w:rFonts w:ascii="Arial" w:hAnsi="Arial" w:cs="Arial"/>
+        </w:rPr>
+        <w:t>e</w:t>
+      </w:r>
+      <w:r>
+        <w:rPr>
+          <w:rFonts w:ascii="Arial" w:hAnsi="Arial" w:cs="Arial"/>
+        </w:rPr>
+        <w:t xml:space="preserve"> symbole est lourd en effet. Un</w:t>
+      </w:r>
+      <w:r>
+        <w:rPr>
+          <w:rFonts w:ascii="Arial" w:hAnsi="Arial" w:cs="Arial"/>
+        </w:rPr>
         <w:t xml:space="preserve"> </w:t>
       </w:r>
       <w:r>
+        <w:rPr>
+          <w:rFonts w:ascii="Arial" w:hAnsi="Arial" w:cs="Arial"/>
+        </w:rPr>
+        <w:t xml:space="preserve">but de ce </w:t>
+      </w:r>
+      <w:r>
+        <w:rPr>
+          <w:rFonts w:ascii="Arial" w:hAnsi="Arial" w:cs="Arial"/>
+        </w:rPr>
+        <w:t>musée</w:t>
+      </w:r>
+      <w:r>
+        <w:rPr>
+          <w:rFonts w:ascii="Arial" w:hAnsi="Arial" w:cs="Arial"/>
+        </w:rPr>
+        <w:t xml:space="preserve"> </w:t>
+      </w:r>
+      <w:r>
+        <w:rPr>
+          <w:rFonts w:ascii="Arial" w:hAnsi="Arial" w:cs="Arial"/>
+        </w:rPr>
+        <w:t xml:space="preserve">est de </w:t>
+      </w:r>
+      <w:r>
+        <w:rPr>
+          <w:rFonts w:ascii="Arial" w:hAnsi="Arial" w:cs="Arial"/>
+        </w:rPr>
+        <w:t>démontre</w:t>
+      </w:r>
+      <w:r>
+        <w:rPr>
+          <w:rFonts w:ascii="Arial" w:hAnsi="Arial" w:cs="Arial"/>
+        </w:rPr>
+        <w:t>r</w:t>
+      </w:r>
+      <w:r>
+        <w:rPr>
+          <w:rFonts w:ascii="Arial" w:hAnsi="Arial" w:cs="Arial"/>
+        </w:rPr>
+        <w:t xml:space="preserve"> qu’il n’y </w:t>
+      </w:r>
+      <w:r>
+        <w:rPr>
+          <w:rFonts w:ascii="Arial" w:hAnsi="Arial" w:cs="Arial"/>
+        </w:rPr>
+        <w:t xml:space="preserve">a </w:t>
+      </w:r>
+      <w:r>
+        <w:rPr>
+          <w:rFonts w:ascii="Arial" w:hAnsi="Arial" w:cs="Arial"/>
+        </w:rPr>
+        <w:t>pas de supériorité entre les</w:t>
+      </w:r>
+      <w:r>
+        <w:rPr>
+          <w:rFonts w:ascii="Arial" w:hAnsi="Arial" w:cs="Arial"/>
+        </w:rPr>
+        <w:t xml:space="preserve"> races</w:t>
+      </w:r>
+      <w:r>
+        <w:rPr>
+          <w:rFonts w:ascii="Arial" w:hAnsi="Arial" w:cs="Arial"/>
+        </w:rPr>
+        <w:t>, voir</w:t>
+      </w:r>
+      <w:r>
+        <w:rPr>
+          <w:rFonts w:ascii="Arial" w:hAnsi="Arial" w:cs="Arial"/>
+        </w:rPr>
+        <w:t xml:space="preserve"> </w:t>
+      </w:r>
+      <w:r>
+        <w:rPr>
+          <w:rFonts w:ascii="Arial" w:hAnsi="Arial" w:cs="Arial"/>
+        </w:rPr>
+        <w:t xml:space="preserve">qu’elles se nourrissent les unes des autres. Il faut parler </w:t>
+      </w:r>
+      <w:r>
+        <w:rPr>
+          <w:rFonts w:ascii="Arial" w:hAnsi="Arial" w:cs="Arial"/>
+        </w:rPr>
+        <w:t xml:space="preserve">ici de la tradition humaniste qui va de Montaigne à Levy-Strauss </w:t>
+      </w:r>
+      <w:r>
+        <w:rPr>
+          <w:rFonts w:ascii="Arial" w:hAnsi="Arial" w:cs="Arial"/>
+        </w:rPr>
+        <w:t>mais</w:t>
+      </w:r>
+      <w:r>
+        <w:rPr>
+          <w:rFonts w:ascii="Arial" w:hAnsi="Arial" w:cs="Arial"/>
+        </w:rPr>
+        <w:t xml:space="preserve"> aussi </w:t>
+      </w:r>
+      <w:r>
+        <w:rPr>
+          <w:rFonts w:ascii="Arial" w:hAnsi="Arial" w:cs="Arial"/>
+        </w:rPr>
+        <w:t>d’</w:t>
+      </w:r>
+      <w:r>
+        <w:rPr>
+          <w:rFonts w:ascii="Arial" w:hAnsi="Arial" w:cs="Arial"/>
+        </w:rPr>
+        <w:t xml:space="preserve">Apollinaire </w:t>
+      </w:r>
+      <w:r>
+        <w:rPr>
+          <w:rFonts w:ascii="Arial" w:hAnsi="Arial" w:cs="Arial"/>
+        </w:rPr>
+        <w:t>et</w:t>
+      </w:r>
+      <w:r>
+        <w:rPr>
+          <w:rFonts w:ascii="Arial" w:hAnsi="Arial" w:cs="Arial"/>
+        </w:rPr>
+        <w:t xml:space="preserve"> de Picasso qui allai</w:t>
+      </w:r>
+      <w:r>
+        <w:rPr>
+          <w:rFonts w:ascii="Arial" w:hAnsi="Arial" w:cs="Arial"/>
+        </w:rPr>
+        <w:t>en</w:t>
+      </w:r>
+      <w:r>
+        <w:rPr>
+          <w:rFonts w:ascii="Arial" w:hAnsi="Arial" w:cs="Arial"/>
+        </w:rPr>
+        <w:t xml:space="preserve">t souvent </w:t>
+      </w:r>
+      <w:r>
+        <w:rPr>
+          <w:rFonts w:ascii="Arial" w:hAnsi="Arial" w:cs="Arial"/>
+        </w:rPr>
+        <w:t xml:space="preserve">à l’ancien musée de l’homme : </w:t>
+      </w:r>
+      <w:r>
+        <w:rPr>
+          <w:rFonts w:ascii="Arial" w:hAnsi="Arial" w:cs="Arial"/>
+        </w:rPr>
+        <w:t xml:space="preserve">n’oublions pas que </w:t>
+      </w:r>
+      <w:r>
+        <w:rPr>
+          <w:rFonts w:ascii="Arial" w:hAnsi="Arial" w:cs="Arial"/>
+        </w:rPr>
+        <w:t>cette colline a fécondé l’art moderne</w:t>
+      </w:r>
+      <w:r>
+        <w:rPr>
+          <w:rFonts w:ascii="Arial" w:hAnsi="Arial" w:cs="Arial"/>
+        </w:rPr>
+        <w:t>.</w:t>
+      </w:r>
+    </w:p>
+    <w:p>
+      <w:pPr>
+        <w:spacing w:line="480" w:lineRule="auto"/>
+        <w:rPr>
+          <w:rFonts w:ascii="Arial" w:hAnsi="Arial" w:cs="Arial"/>
+        </w:rPr>
+      </w:pPr>
+    </w:p>
+    <w:p>
+      <w:pPr>
+        <w:spacing w:line="480" w:lineRule="auto"/>
+        <w:rPr>
+          <w:rFonts w:ascii="Arial" w:hAnsi="Arial" w:cs="Arial"/>
+        </w:rPr>
+      </w:pPr>
+      <w:r>
+        <w:rPr>
+          <w:rFonts w:ascii="Arial" w:hAnsi="Arial" w:cs="Arial"/>
+        </w:rPr>
+        <w:t xml:space="preserve">Comment </w:t>
+      </w:r>
+      <w:r>
+        <w:rPr>
+          <w:rFonts w:ascii="Arial" w:hAnsi="Arial" w:cs="Arial"/>
+        </w:rPr>
+        <w:t xml:space="preserve">réussir un musée anti fasciste dans un bâtiment fasciste </w:t>
+      </w:r>
+      <w:r>
+        <w:rPr>
+          <w:rFonts w:ascii="Arial" w:hAnsi="Arial" w:cs="Arial"/>
+        </w:rPr>
+        <w:t>? Comment aménager un musée à l’échelle humaine</w:t>
+      </w:r>
+      <w:r>
+        <w:rPr>
+          <w:rFonts w:ascii="Arial" w:hAnsi="Arial" w:cs="Arial"/>
+        </w:rPr>
+        <w:t xml:space="preserve"> dans ce vaste boyau qu’est cette </w:t>
+      </w:r>
+      <w:r>
+        <w:rPr>
+          <w:rFonts w:ascii="Arial" w:hAnsi="Arial" w:cs="Arial"/>
+        </w:rPr>
+        <w:t>aile du palais de Chaillot ?</w:t>
+      </w:r>
+    </w:p>
+    <w:p>
+      <w:pPr>
+        <w:spacing w:line="480" w:lineRule="auto"/>
+        <w:rPr>
+          <w:rFonts w:ascii="Arial" w:hAnsi="Arial" w:cs="Arial"/>
+        </w:rPr>
+      </w:pPr>
+    </w:p>
+    <w:p>
+      <w:pPr>
+        <w:spacing w:line="480" w:lineRule="auto"/>
+        <w:rPr>
+          <w:rFonts w:ascii="Arial" w:hAnsi="Arial" w:cs="Arial"/>
+        </w:rPr>
+      </w:pPr>
+      <w:r>
+        <w:rPr>
+          <w:rFonts w:ascii="Arial" w:hAnsi="Arial" w:cs="Arial"/>
+        </w:rPr>
+        <w:t>Tout d’abord, pour éviter l</w:t>
+      </w:r>
+      <w:r>
+        <w:rPr>
+          <w:rFonts w:ascii="Arial" w:hAnsi="Arial" w:cs="Arial"/>
+        </w:rPr>
+        <w:t xml:space="preserve">es </w:t>
+      </w:r>
+      <w:r>
+        <w:rPr>
+          <w:rFonts w:ascii="Arial" w:hAnsi="Arial" w:cs="Arial"/>
+        </w:rPr>
+        <w:t>visites</w:t>
+      </w:r>
+      <w:r>
+        <w:rPr>
+          <w:rFonts w:ascii="Arial" w:hAnsi="Arial" w:cs="Arial"/>
+        </w:rPr>
+        <w:t xml:space="preserve"> interminables, la partie à gauche en entrant du musée est réservée à la librair</w:t>
+      </w:r>
+      <w:r>
+        <w:rPr>
+          <w:rFonts w:ascii="Arial" w:hAnsi="Arial" w:cs="Arial"/>
+        </w:rPr>
+        <w:t>ie et à l’administration, cela f</w:t>
+      </w:r>
+      <w:r>
+        <w:rPr>
+          <w:rFonts w:ascii="Arial" w:hAnsi="Arial" w:cs="Arial"/>
+        </w:rPr>
+        <w:t xml:space="preserve">era un détour </w:t>
+      </w:r>
+      <w:r>
+        <w:rPr>
+          <w:rFonts w:ascii="Arial" w:hAnsi="Arial" w:cs="Arial"/>
+        </w:rPr>
+        <w:t xml:space="preserve">en moins. </w:t>
+      </w:r>
+    </w:p>
+    <w:p>
+      <w:pPr>
+        <w:spacing w:line="480" w:lineRule="auto"/>
+        <w:rPr>
+          <w:rFonts w:ascii="Arial" w:hAnsi="Arial" w:cs="Arial"/>
+        </w:rPr>
+      </w:pPr>
+    </w:p>
+    <w:p>
+      <w:pPr>
+        <w:spacing w:line="480" w:lineRule="auto"/>
+        <w:rPr>
+          <w:rFonts w:ascii="Arial" w:hAnsi="Arial" w:cs="Arial"/>
+        </w:rPr>
+      </w:pPr>
+      <w:r>
+        <w:rPr>
+          <w:rFonts w:ascii="Arial" w:hAnsi="Arial" w:cs="Arial"/>
+        </w:rPr>
+        <w:t>En</w:t>
+      </w:r>
+      <w:r>
+        <w:rPr>
+          <w:rFonts w:ascii="Arial" w:hAnsi="Arial" w:cs="Arial"/>
+        </w:rPr>
+        <w:t>suite, pour neutraliser le gros</w:t>
+      </w:r>
+      <w:r>
+        <w:rPr>
+          <w:rFonts w:ascii="Arial" w:hAnsi="Arial" w:cs="Arial"/>
+        </w:rPr>
+        <w:t xml:space="preserve"> volume </w:t>
+      </w:r>
+      <w:r>
+        <w:rPr>
+          <w:rFonts w:ascii="Arial" w:hAnsi="Arial" w:cs="Arial"/>
+        </w:rPr>
+        <w:t xml:space="preserve">en cube </w:t>
+      </w:r>
+      <w:r>
+        <w:rPr>
+          <w:rFonts w:ascii="Arial" w:hAnsi="Arial" w:cs="Arial"/>
+        </w:rPr>
+        <w:t xml:space="preserve">au débouché de l’escalier, plaçons-y le restaurant. Les </w:t>
+      </w:r>
+      <w:r>
+        <w:rPr>
+          <w:rFonts w:ascii="Arial" w:hAnsi="Arial" w:cs="Arial"/>
+        </w:rPr>
+        <w:t xml:space="preserve">serveurs et les </w:t>
+      </w:r>
+      <w:r>
+        <w:rPr>
+          <w:rFonts w:ascii="Arial" w:hAnsi="Arial" w:cs="Arial"/>
+        </w:rPr>
+        <w:t xml:space="preserve">clients de cette cafétéria ne s’en rendent pas compte, mais ce sont eux qui sont chargés d’humaniser le lieu. Sans le savoir, ils sont la première attraction du musée de l’homme. </w:t>
+      </w:r>
+    </w:p>
+    <w:p>
+      <w:pPr>
+        <w:spacing w:line="480" w:lineRule="auto"/>
+        <w:rPr>
+          <w:rFonts w:ascii="Arial" w:hAnsi="Arial" w:cs="Arial"/>
+        </w:rPr>
+      </w:pPr>
+    </w:p>
+    <w:p>
+      <w:pPr>
+        <w:spacing w:line="480" w:lineRule="auto"/>
+        <w:rPr>
+          <w:rFonts w:ascii="Arial" w:hAnsi="Arial" w:cs="Arial"/>
+        </w:rPr>
+      </w:pPr>
+      <w:r>
+        <w:rPr>
+          <w:rFonts w:ascii="Arial" w:hAnsi="Arial" w:cs="Arial"/>
+        </w:rPr>
+        <w:t xml:space="preserve">Nous arrivons </w:t>
+      </w:r>
+      <w:r>
+        <w:rPr>
+          <w:rFonts w:ascii="Arial" w:hAnsi="Arial" w:cs="Arial"/>
+        </w:rPr>
+        <w:t xml:space="preserve">ensuite </w:t>
+      </w:r>
+      <w:r>
+        <w:rPr>
+          <w:rFonts w:ascii="Arial" w:hAnsi="Arial" w:cs="Arial"/>
+        </w:rPr>
+        <w:t xml:space="preserve">dans le boyau de l’aile. Et là, </w:t>
+      </w:r>
+      <w:r>
+        <w:rPr>
+          <w:rFonts w:ascii="Arial" w:hAnsi="Arial" w:cs="Arial"/>
+        </w:rPr>
+        <w:t>l’espace a été ramené intelligemment à des proportions humaine</w:t>
+      </w:r>
+      <w:r>
+        <w:rPr>
+          <w:rFonts w:ascii="Arial" w:hAnsi="Arial" w:cs="Arial"/>
+        </w:rPr>
+        <w:t>s.</w:t>
+      </w:r>
+      <w:r>
+        <w:rPr>
+          <w:rFonts w:ascii="Arial" w:hAnsi="Arial" w:cs="Arial"/>
+        </w:rPr>
+        <w:t xml:space="preserve"> Il y a pour commencer</w:t>
+      </w:r>
+      <w:r>
+        <w:rPr>
+          <w:rFonts w:ascii="Arial" w:hAnsi="Arial" w:cs="Arial"/>
+        </w:rPr>
+        <w:t xml:space="preserve"> </w:t>
+      </w:r>
+      <w:r>
+        <w:rPr>
+          <w:rFonts w:ascii="Arial" w:hAnsi="Arial" w:cs="Arial"/>
+        </w:rPr>
+        <w:t xml:space="preserve">la mezzanine. </w:t>
+      </w:r>
+      <w:r>
+        <w:rPr>
+          <w:rFonts w:ascii="Arial" w:hAnsi="Arial" w:cs="Arial"/>
+        </w:rPr>
+        <w:lastRenderedPageBreak/>
+        <w:t>Grâce à elle,</w:t>
+      </w:r>
+      <w:r>
+        <w:rPr>
+          <w:rFonts w:ascii="Arial" w:hAnsi="Arial" w:cs="Arial"/>
+        </w:rPr>
+        <w:t xml:space="preserve"> le plafond est maintenant à une hauteur raisonnable et cela donne un sens à la visite. On va au fond du boyau par le niveau bas et on revient par le niveau haut. Des communications entre les deux niveaux permettent </w:t>
+      </w:r>
+      <w:r>
+        <w:rPr>
+          <w:rFonts w:ascii="Arial" w:hAnsi="Arial" w:cs="Arial"/>
+        </w:rPr>
+        <w:t>d’éviter l’écueil</w:t>
+      </w:r>
+      <w:r>
+        <w:rPr>
+          <w:rFonts w:ascii="Arial" w:hAnsi="Arial" w:cs="Arial"/>
+        </w:rPr>
+        <w:t xml:space="preserve"> </w:t>
+      </w:r>
+      <w:r>
+        <w:rPr>
+          <w:rFonts w:ascii="Arial" w:hAnsi="Arial" w:cs="Arial"/>
+        </w:rPr>
+        <w:t>du</w:t>
+      </w:r>
+      <w:r>
+        <w:rPr>
+          <w:rFonts w:ascii="Arial" w:hAnsi="Arial" w:cs="Arial"/>
+        </w:rPr>
+        <w:t xml:space="preserve"> parcours imposé.  </w:t>
+      </w:r>
+      <w:r>
+        <w:rPr>
+          <w:rFonts w:ascii="Arial" w:hAnsi="Arial" w:cs="Arial"/>
+        </w:rPr>
+        <w:t xml:space="preserve"> </w:t>
+      </w:r>
+    </w:p>
+    <w:p>
+      <w:pPr>
+        <w:spacing w:line="480" w:lineRule="auto"/>
+        <w:rPr>
+          <w:rFonts w:ascii="Arial" w:hAnsi="Arial" w:cs="Arial"/>
+        </w:rPr>
+      </w:pPr>
+    </w:p>
+    <w:p>
+      <w:pPr>
+        <w:spacing w:line="480" w:lineRule="auto"/>
+        <w:rPr>
+          <w:rFonts w:ascii="Arial" w:hAnsi="Arial" w:cs="Arial"/>
+        </w:rPr>
+      </w:pPr>
+      <w:r>
+        <w:rPr>
+          <w:rFonts w:ascii="Arial" w:hAnsi="Arial" w:cs="Arial"/>
+        </w:rPr>
+        <w:t xml:space="preserve">Il y a </w:t>
+      </w:r>
+      <w:r>
+        <w:rPr>
+          <w:rFonts w:ascii="Arial" w:hAnsi="Arial" w:cs="Arial"/>
+        </w:rPr>
+        <w:t>aussi</w:t>
+      </w:r>
+      <w:r>
+        <w:rPr>
+          <w:rFonts w:ascii="Arial" w:hAnsi="Arial" w:cs="Arial"/>
+        </w:rPr>
+        <w:t xml:space="preserve"> d</w:t>
+      </w:r>
+      <w:r>
+        <w:rPr>
+          <w:rFonts w:ascii="Arial" w:hAnsi="Arial" w:cs="Arial"/>
+        </w:rPr>
+        <w:t xml:space="preserve">es volumes doux, </w:t>
+      </w:r>
+      <w:r>
+        <w:rPr>
+          <w:rFonts w:ascii="Arial" w:hAnsi="Arial" w:cs="Arial"/>
+        </w:rPr>
+        <w:t xml:space="preserve">évidés, </w:t>
+      </w:r>
+      <w:r>
+        <w:rPr>
+          <w:rFonts w:ascii="Arial" w:hAnsi="Arial" w:cs="Arial"/>
+        </w:rPr>
+        <w:t>un peu allongés et variés qui rythment la visite</w:t>
+      </w:r>
+      <w:r>
+        <w:rPr>
+          <w:rFonts w:ascii="Arial" w:hAnsi="Arial" w:cs="Arial"/>
+        </w:rPr>
+        <w:t xml:space="preserve"> et accueillent des ateliers</w:t>
+      </w:r>
+      <w:r>
+        <w:rPr>
+          <w:rFonts w:ascii="Arial" w:hAnsi="Arial" w:cs="Arial"/>
+        </w:rPr>
+        <w:t xml:space="preserve">. </w:t>
+      </w:r>
+      <w:r>
+        <w:rPr>
+          <w:rFonts w:ascii="Arial" w:hAnsi="Arial" w:cs="Arial"/>
+        </w:rPr>
+        <w:t xml:space="preserve">Ces volumes ponctuent l’espace. </w:t>
+      </w:r>
+      <w:r>
+        <w:rPr>
+          <w:rFonts w:ascii="Arial" w:hAnsi="Arial" w:cs="Arial"/>
+        </w:rPr>
+        <w:t>Le regard n’est jamais perdu au fond du boyau ca</w:t>
+      </w:r>
+      <w:r>
+        <w:rPr>
+          <w:rFonts w:ascii="Arial" w:hAnsi="Arial" w:cs="Arial"/>
+        </w:rPr>
+        <w:t>r il to</w:t>
+      </w:r>
+      <w:r>
+        <w:rPr>
+          <w:rFonts w:ascii="Arial" w:hAnsi="Arial" w:cs="Arial"/>
+        </w:rPr>
+        <w:t xml:space="preserve">uche ces volumes ; il n’est jamais cerné </w:t>
+      </w:r>
+      <w:r>
+        <w:rPr>
+          <w:rFonts w:ascii="Arial" w:hAnsi="Arial" w:cs="Arial"/>
+        </w:rPr>
+        <w:t xml:space="preserve">par ces gros galets qui laissent </w:t>
+      </w:r>
+      <w:r>
+        <w:rPr>
+          <w:rFonts w:ascii="Arial" w:hAnsi="Arial" w:cs="Arial"/>
+        </w:rPr>
+        <w:t xml:space="preserve">des </w:t>
+      </w:r>
+      <w:r>
+        <w:rPr>
+          <w:rFonts w:ascii="Arial" w:hAnsi="Arial" w:cs="Arial"/>
+        </w:rPr>
+        <w:t>passages parmi eux ;</w:t>
+      </w:r>
+      <w:r>
+        <w:rPr>
+          <w:rFonts w:ascii="Arial" w:hAnsi="Arial" w:cs="Arial"/>
+        </w:rPr>
+        <w:t xml:space="preserve"> n</w:t>
+      </w:r>
+      <w:r>
+        <w:rPr>
+          <w:rFonts w:ascii="Arial" w:hAnsi="Arial" w:cs="Arial"/>
+        </w:rPr>
+        <w:t>otre vue peut aussi respirer vers le plafond</w:t>
+      </w:r>
+      <w:r>
+        <w:rPr>
+          <w:rFonts w:ascii="Arial" w:hAnsi="Arial" w:cs="Arial"/>
+        </w:rPr>
+        <w:t xml:space="preserve">. </w:t>
+      </w:r>
+    </w:p>
+    <w:p>
+      <w:pPr>
+        <w:spacing w:line="480" w:lineRule="auto"/>
+        <w:rPr>
+          <w:rFonts w:ascii="Arial" w:hAnsi="Arial" w:cs="Arial"/>
+        </w:rPr>
+      </w:pPr>
+    </w:p>
+    <w:p>
+      <w:pPr>
+        <w:spacing w:line="480" w:lineRule="auto"/>
+        <w:rPr>
+          <w:rFonts w:ascii="Arial" w:hAnsi="Arial" w:cs="Arial"/>
+        </w:rPr>
+      </w:pPr>
+      <w:r>
+        <w:rPr>
+          <w:rFonts w:ascii="Arial" w:hAnsi="Arial" w:cs="Arial"/>
+        </w:rPr>
+        <w:t>Ces volumes servent également à nous préserver de la lumière extérieure qui s’engouffre par les immenses baies vitrées.</w:t>
+      </w:r>
+      <w:r>
+        <w:rPr>
+          <w:rFonts w:ascii="Arial" w:hAnsi="Arial" w:cs="Arial"/>
+        </w:rPr>
+        <w:t xml:space="preserve"> </w:t>
+      </w:r>
+    </w:p>
+    <w:p>
+      <w:pPr>
+        <w:spacing w:line="480" w:lineRule="auto"/>
+        <w:rPr>
+          <w:rFonts w:ascii="Arial" w:hAnsi="Arial" w:cs="Arial"/>
+        </w:rPr>
+      </w:pPr>
+    </w:p>
+    <w:p>
+      <w:pPr>
+        <w:spacing w:line="480" w:lineRule="auto"/>
+        <w:rPr>
+          <w:rFonts w:ascii="Arial" w:hAnsi="Arial" w:cs="Arial"/>
+        </w:rPr>
+      </w:pPr>
+      <w:r>
+        <w:rPr>
+          <w:rFonts w:ascii="Arial" w:hAnsi="Arial" w:cs="Arial"/>
+        </w:rPr>
+        <w:t>Ces volumes créé des espaces d’exposition accueillant. On le voit tout de suite avec les enfants qui vagabondent naturellement d’un thème à l’autre.</w:t>
+      </w:r>
+      <w:r>
+        <w:rPr>
+          <w:rFonts w:ascii="Arial" w:hAnsi="Arial" w:cs="Arial"/>
+        </w:rPr>
+        <w:t xml:space="preserve"> On ne s’ennuie pas dans ce musée. Chaque élément en appelle un autre. </w:t>
+      </w:r>
+    </w:p>
+    <w:p>
+      <w:pPr>
+        <w:spacing w:line="480" w:lineRule="auto"/>
+        <w:rPr>
+          <w:rFonts w:ascii="Arial" w:hAnsi="Arial" w:cs="Arial"/>
+        </w:rPr>
+      </w:pPr>
+    </w:p>
+    <w:p>
+      <w:pPr>
+        <w:spacing w:line="480" w:lineRule="auto"/>
+        <w:rPr>
+          <w:rFonts w:ascii="Arial" w:hAnsi="Arial" w:cs="Arial"/>
+        </w:rPr>
+      </w:pPr>
+      <w:r>
+        <w:rPr>
+          <w:rFonts w:ascii="Arial" w:hAnsi="Arial" w:cs="Arial"/>
+        </w:rPr>
+        <w:t>A la sortie du boyau, notre esprit est changé. L’on retrouve nos serveurs et clients de la cafétéria, ils sont plus humains qu’il y a une heure. On se prend à les regarder avec un nouveau regard, curieux.</w:t>
+      </w:r>
+    </w:p>
+    <w:p>
+      <w:pPr>
+        <w:spacing w:line="480" w:lineRule="auto"/>
+        <w:rPr>
+          <w:rFonts w:ascii="Arial" w:hAnsi="Arial" w:cs="Arial"/>
+        </w:rPr>
+      </w:pPr>
+    </w:p>
+    <w:p>
+      <w:pPr>
+        <w:spacing w:line="480" w:lineRule="auto"/>
+        <w:rPr>
+          <w:rFonts w:ascii="Arial" w:hAnsi="Arial" w:cs="Arial"/>
+        </w:rPr>
+      </w:pPr>
+      <w:r>
+        <w:rPr>
+          <w:rFonts w:ascii="Arial" w:hAnsi="Arial" w:cs="Arial"/>
+        </w:rPr>
+        <w:t xml:space="preserve">Aménager un musée de l’homme dans le Palais de Chaillot </w:t>
+      </w:r>
+      <w:r>
+        <w:rPr>
+          <w:rFonts w:ascii="Arial" w:hAnsi="Arial" w:cs="Arial"/>
+        </w:rPr>
+        <w:t>nous parait rétrospectivement</w:t>
+      </w:r>
+      <w:r>
+        <w:rPr>
+          <w:rFonts w:ascii="Arial" w:hAnsi="Arial" w:cs="Arial"/>
+        </w:rPr>
+        <w:t xml:space="preserve"> impossible. Le musée de l’architecture qui est dans l’autre aile </w:t>
+      </w:r>
+      <w:r>
+        <w:rPr>
+          <w:rFonts w:ascii="Arial" w:hAnsi="Arial" w:cs="Arial"/>
+        </w:rPr>
+        <w:t>du Palais de Chaill</w:t>
+      </w:r>
+      <w:r>
+        <w:rPr>
+          <w:rFonts w:ascii="Arial" w:hAnsi="Arial" w:cs="Arial"/>
+        </w:rPr>
+        <w:t xml:space="preserve">ot en est la démonstration. Ce dernier </w:t>
+      </w:r>
+      <w:r>
+        <w:rPr>
+          <w:rFonts w:ascii="Arial" w:hAnsi="Arial" w:cs="Arial"/>
+        </w:rPr>
+        <w:t xml:space="preserve">est tombé dans tous les pièges </w:t>
+      </w:r>
+      <w:r>
+        <w:rPr>
+          <w:rFonts w:ascii="Arial" w:hAnsi="Arial" w:cs="Arial"/>
+        </w:rPr>
+        <w:lastRenderedPageBreak/>
+        <w:t>possibles</w:t>
+      </w:r>
+      <w:r>
+        <w:rPr>
+          <w:rFonts w:ascii="Arial" w:hAnsi="Arial" w:cs="Arial"/>
+        </w:rPr>
+        <w:t>. A</w:t>
+      </w:r>
+      <w:r>
+        <w:rPr>
+          <w:rFonts w:ascii="Arial" w:hAnsi="Arial" w:cs="Arial"/>
+        </w:rPr>
+        <w:t xml:space="preserve">insi, la multiplication des maquettes dans ces volumes surdimensionnés </w:t>
+      </w:r>
+      <w:r>
+        <w:rPr>
+          <w:rFonts w:ascii="Arial" w:hAnsi="Arial" w:cs="Arial"/>
+        </w:rPr>
+        <w:t xml:space="preserve">qui </w:t>
+      </w:r>
+      <w:r>
+        <w:rPr>
+          <w:rFonts w:ascii="Arial" w:hAnsi="Arial" w:cs="Arial"/>
+        </w:rPr>
+        <w:t>désorient</w:t>
+      </w:r>
+      <w:r>
+        <w:rPr>
+          <w:rFonts w:ascii="Arial" w:hAnsi="Arial" w:cs="Arial"/>
+        </w:rPr>
+        <w:t xml:space="preserve">ent nos sens ou les couloirs </w:t>
+      </w:r>
+      <w:r>
+        <w:rPr>
+          <w:rFonts w:ascii="Arial" w:hAnsi="Arial" w:cs="Arial"/>
+        </w:rPr>
+        <w:t xml:space="preserve">inertes </w:t>
+      </w:r>
+      <w:r>
+        <w:rPr>
+          <w:rFonts w:ascii="Arial" w:hAnsi="Arial" w:cs="Arial"/>
+        </w:rPr>
+        <w:t>du dernier étage.</w:t>
+      </w:r>
+    </w:p>
+    <w:p>
+      <w:pPr>
+        <w:spacing w:line="480" w:lineRule="auto"/>
+        <w:rPr>
+          <w:rFonts w:ascii="Arial" w:hAnsi="Arial" w:cs="Arial"/>
+        </w:rPr>
+      </w:pPr>
+    </w:p>
+    <w:p>
+      <w:pPr>
+        <w:spacing w:line="480" w:lineRule="auto"/>
+        <w:rPr>
+          <w:rFonts w:ascii="Arial" w:hAnsi="Arial" w:cs="Arial"/>
+        </w:rPr>
+      </w:pPr>
+      <w:r>
+        <w:rPr>
+          <w:rFonts w:ascii="Arial" w:hAnsi="Arial" w:cs="Arial"/>
+        </w:rPr>
+        <w:t xml:space="preserve">Le musée de l’homme </w:t>
+      </w:r>
+      <w:r>
+        <w:rPr>
+          <w:rFonts w:ascii="Arial" w:hAnsi="Arial" w:cs="Arial"/>
+        </w:rPr>
+        <w:t xml:space="preserve">est donc une </w:t>
+      </w:r>
+      <w:r>
+        <w:rPr>
+          <w:rFonts w:ascii="Arial" w:hAnsi="Arial" w:cs="Arial"/>
+        </w:rPr>
+        <w:t xml:space="preserve">belle </w:t>
+      </w:r>
+      <w:r>
+        <w:rPr>
+          <w:rFonts w:ascii="Arial" w:hAnsi="Arial" w:cs="Arial"/>
+        </w:rPr>
+        <w:t>réussit</w:t>
+      </w:r>
+      <w:r>
+        <w:rPr>
+          <w:rFonts w:ascii="Arial" w:hAnsi="Arial" w:cs="Arial"/>
+        </w:rPr>
+        <w:t xml:space="preserve">e. </w:t>
+      </w:r>
+      <w:r>
+        <w:rPr>
+          <w:rFonts w:ascii="Arial" w:hAnsi="Arial" w:cs="Arial"/>
+        </w:rPr>
+        <w:t>Nous observons dans ce boyau une vic</w:t>
+      </w:r>
+      <w:r>
+        <w:rPr>
+          <w:rFonts w:ascii="Arial" w:hAnsi="Arial" w:cs="Arial"/>
+        </w:rPr>
+        <w:t xml:space="preserve">toire d’une architecture humaniste face à une </w:t>
+      </w:r>
+      <w:r>
+        <w:rPr>
+          <w:rFonts w:ascii="Arial" w:hAnsi="Arial" w:cs="Arial"/>
+        </w:rPr>
+        <w:t xml:space="preserve">architecture fasciste. </w:t>
+      </w:r>
+      <w:r>
+        <w:rPr>
+          <w:rFonts w:ascii="Arial" w:hAnsi="Arial" w:cs="Arial"/>
+        </w:rPr>
+        <w:t>C’est d’autant plus vrai que c</w:t>
+      </w:r>
+      <w:r>
+        <w:rPr>
+          <w:rFonts w:ascii="Arial" w:hAnsi="Arial" w:cs="Arial"/>
+        </w:rPr>
+        <w:t xml:space="preserve">e symbole </w:t>
+      </w:r>
+      <w:r>
+        <w:rPr>
+          <w:rFonts w:ascii="Arial" w:hAnsi="Arial" w:cs="Arial"/>
+        </w:rPr>
+        <w:t>humaniste aiguise</w:t>
+      </w:r>
+      <w:r>
+        <w:rPr>
+          <w:rFonts w:ascii="Arial" w:hAnsi="Arial" w:cs="Arial"/>
+        </w:rPr>
+        <w:t xml:space="preserve"> </w:t>
+      </w:r>
+      <w:r>
+        <w:rPr>
+          <w:rFonts w:ascii="Arial" w:hAnsi="Arial" w:cs="Arial"/>
+        </w:rPr>
+        <w:t>volontiers</w:t>
+      </w:r>
+      <w:r>
+        <w:rPr>
+          <w:rFonts w:ascii="Arial" w:hAnsi="Arial" w:cs="Arial"/>
+        </w:rPr>
+        <w:t xml:space="preserve"> </w:t>
+      </w:r>
+      <w:r>
+        <w:rPr>
+          <w:rFonts w:ascii="Arial" w:hAnsi="Arial" w:cs="Arial"/>
+        </w:rPr>
         <w:t xml:space="preserve">les critiques. </w:t>
       </w:r>
     </w:p>
@@ -523,7 +1078,7 @@
     </w:rPrDefault>
     <w:pPrDefault/>
   </w:docDefaults>
-  <w:latentStyles w:defLockedState="0" w:defUIPriority="99" w:defSemiHidden="1" w:defUnhideWhenUsed="1" w:defQFormat="0" w:count="276">
+  <w:latentStyles w:defLockedState="0" w:defUIPriority="99" w:defSemiHidden="1" w:defUnhideWhenUsed="1" w:defQFormat="0" w:count="267">
     <w:lsdException w:name="Normal" w:semiHidden="0" w:uiPriority="0" w:unhideWhenUsed="0" w:qFormat="1"/>
     <w:lsdException w:name="heading 1" w:semiHidden="0" w:uiPriority="9" w:unhideWhenUsed="0" w:qFormat="1"/>
     <w:lsdException w:name="heading 2" w:uiPriority="9" w:qFormat="1"/>
@@ -697,7 +1252,7 @@
 </file>
 
 <file path=word/stylesWithEffects.xml><?xml version="1.0" encoding="utf-8"?>
-<w:styles xmlns:wpc="http://schemas.microsoft.com/office/word/2010/wordprocessingCanvas" xmlns:mo="http://schemas.microsoft.com/office/mac/office/2008/main" xmlns:mc="http://schemas.openxmlformats.org/markup-compatibility/2006" xmlns:mv="urn:schemas-microsoft-com:mac:vml" xmlns:o="urn:schemas-microsoft-com:office:office" xmlns:r="http://schemas.openxmlformats.org/officeDocument/2006/relationships" xmlns:m="http://schemas.openxmlformats.org/officeDocument/2006/math" xmlns:v="urn:schemas-microsoft-com:vml" xmlns:wp14="http://schemas.microsoft.com/office/word/2010/wordprocessingDrawing" xmlns:wp="http://schemas.openxmlformats.org/drawingml/2006/wordprocessingDrawing" xmlns:w10="urn:schemas-microsoft-com:office:word" xmlns:w="http://schemas.openxmlformats.org/wordprocessingml/2006/main" xmlns:w14="http://schemas.microsoft.com/office/word/2010/wordml" xmlns:wpg="http://schemas.microsoft.com/office/word/2010/wordprocessingGroup" xmlns:wpi="http://schemas.microsoft.com/office/word/2010/wordprocessingInk" xmlns:wne="http://schemas.microsoft.com/office/word/2006/wordml" xmlns:wps="http://schemas.microsoft.com/office/word/2010/wordprocessingShape" mc:Ignorable="w14 wp14">
+<w:styles xmlns:wpc="http://schemas.microsoft.com/office/word/2010/wordprocessingCanvas" xmlns:mc="http://schemas.openxmlformats.org/markup-compatibility/2006" xmlns:o="urn:schemas-microsoft-com:office:office" xmlns:r="http://schemas.openxmlformats.org/officeDocument/2006/relationships" xmlns:m="http://schemas.openxmlformats.org/officeDocument/2006/math" xmlns:v="urn:schemas-microsoft-com:vml" xmlns:wp14="http://schemas.microsoft.com/office/word/2010/wordprocessingDrawing" xmlns:wp="http://schemas.openxmlformats.org/drawingml/2006/wordprocessingDrawing" xmlns:w10="urn:schemas-microsoft-com:office:word" xmlns:w="http://schemas.openxmlformats.org/wordprocessingml/2006/main" xmlns:w14="http://schemas.microsoft.com/office/word/2010/wordml" xmlns:wpg="http://schemas.microsoft.com/office/word/2010/wordprocessingGroup" xmlns:wpi="http://schemas.microsoft.com/office/word/2010/wordprocessingInk" xmlns:wne="http://schemas.microsoft.com/office/word/2006/wordml" xmlns:wps="http://schemas.microsoft.com/office/word/2010/wordprocessingShape" mc:Ignorable="w14 wp14">
   <w:docDefaults>
     <w:rPrDefault>
       <w:rPr>
@@ -709,7 +1264,7 @@
     </w:rPrDefault>
     <w:pPrDefault/>
   </w:docDefaults>
-  <w:latentStyles w:defLockedState="0" w:defUIPriority="99" w:defSemiHidden="1" w:defUnhideWhenUsed="1" w:defQFormat="0" w:count="276">
+  <w:latentStyles w:defLockedState="0" w:defUIPriority="99" w:defSemiHidden="1" w:defUnhideWhenUsed="1" w:defQFormat="0" w:count="267">
     <w:lsdException w:name="Normal" w:semiHidden="0" w:uiPriority="0" w:unhideWhenUsed="0" w:qFormat="1"/>
     <w:lsdException w:name="heading 1" w:semiHidden="0" w:uiPriority="9" w:unhideWhenUsed="0" w:qFormat="1"/>
     <w:lsdException w:name="heading 2" w:uiPriority="9" w:qFormat="1"/>

</xml_diff>